<commit_message>
some updates to t01_tgtGRESP.py
</commit_message>
<xml_diff>
--- a/lyx_ppt/paper_zero_1/MZzero_V1.docx
+++ b/lyx_ppt/paper_zero_1/MZzero_V1.docx
@@ -576,56 +576,77 @@
     <w:p>
       <w:pPr>
         <w:spacing w:line="360" w:lineRule="auto"/>
-        <w:jc w:val="both"/>
-      </w:pPr>
-      <w:r>
-        <w:t>Generation of Magnetic Resonance (MR) images requires profound knowledge on the dynamic of magnetization in the presence of RF excitation fields as well as spatially encoding magnetic gradient fields, not only for signal generation, but as well for the reconstruction of images from the frequency space to the real space. This profound knowledge is giv</w:t>
+      </w:pPr>
+      <w:r>
+        <w:t xml:space="preserve">MR images can be created non-invasively using only static and dynamic magnetic fields, and radio frequency pulses. </w:t>
+      </w:r>
+      <w:r>
+        <w:t xml:space="preserve">However, </w:t>
+      </w:r>
+      <w:r>
+        <w:t xml:space="preserve">MR image generation became really efficient only after discovery of efficient MR sequences; i.e. </w:t>
+      </w:r>
+      <w:r>
+        <w:t xml:space="preserve">efficient </w:t>
+      </w:r>
+      <w:r>
+        <w:t xml:space="preserve">sequences of exactly these building blocks: radio frequency pulses and spatial magnetic field </w:t>
+      </w:r>
+      <w:r>
+        <w:t xml:space="preserve">gradients. </w:t>
+      </w:r>
+      <w:r>
+        <w:t>Most important for these discoveries were insights into coherence of generated MR signals (or echoes), as well as time efficiency with regard to the concomitant signal decay by relaxation processes.  These insights gained on the level of the Bloch equations allowed to lower the scan time form hours to minutes using e.g. fast low angle shot gradient echo sequences, turbo spin echo sequences, or balanced steady-state free precession sequences</w:t>
+      </w:r>
+      <w:r>
+        <w:t>, and thus enabled reasonable in vivo application</w:t>
+      </w:r>
+      <w:r>
+        <w:t>.</w:t>
+      </w:r>
+      <w:r>
+        <w:t xml:space="preserve"> In the context of MR in medicine, even more important than pure image generation is generation of image contrast, where MR showed outstanding properties especially</w:t>
+      </w:r>
+      <w:r>
+        <w:t xml:space="preserve"> in</w:t>
+      </w:r>
+      <w:r>
+        <w:t xml:space="preserve"> soft tissues, leading to many applications in routine medical imaging</w:t>
+      </w:r>
+      <w:r>
+        <w:t xml:space="preserve"> with specialized MR sequences for a certain contrast of interest. </w:t>
+      </w:r>
+      <w:r>
+        <w:t xml:space="preserve">Given this strong relation of the MR image contrast and the actual MR sequence with its many free parameters raised the question if both image and contrast generation cannot be performed in an automatic manner. The principle idea would be to use a certain wanted image contrast as a target, and then automatically generate the MR sequence that is able to generate this contrast. Several early approaches were already presented such as the AUTOSEQ approach of Zhu et al. based on deep reinforcement learning, or the approach of Walker-Samuel et al aiming to only distinguish object shapes, as well as (Korean Group) that used deep reinforcement learning for </w:t>
+      </w:r>
+      <w:r>
+        <w:t>creation of slice selection pulses</w:t>
+      </w:r>
+      <w:r>
+        <w:t xml:space="preserve"> </w:t>
+      </w:r>
+      <w:hyperlink r:id="rId6" w:history="1">
+        <w:r>
+          <w:rPr>
+            <w:rStyle w:val="Hyperlink"/>
+          </w:rPr>
+          <w:t>https://index.mirasmart.com/ISMRM2019/PDFfiles/0757.html</w:t>
+        </w:r>
+      </w:hyperlink>
+      <w:r>
+        <w:t xml:space="preserve">. </w:t>
       </w:r>
       <w:bookmarkStart w:id="0" w:name="_GoBack"/>
       <w:bookmarkEnd w:id="0"/>
-      <w:r>
-        <w:t xml:space="preserve">en by the very compact Bloch equations, which can describe most effects spins undergo in a static or dynamic external magnetic field. For this </w:t>
-      </w:r>
-      <w:r>
-        <w:t>reason,</w:t>
-      </w:r>
-      <w:r>
-        <w:t xml:space="preserve"> Bloch equation simulation</w:t>
-      </w:r>
-      <w:r>
-        <w:t>s</w:t>
-      </w:r>
-      <w:r>
-        <w:t xml:space="preserve"> were inevitable for optimization and tests of novel pulse sequences, and as well sophisticated reconstructions. For pulse sequences, optimal control of excitation and refocusing pulses, optimization of k-space trajectories or improving homogeneity using parallel transmit pulses</w:t>
-      </w:r>
-      <w:r>
-        <w:t xml:space="preserve"> are</w:t>
-      </w:r>
-      <w:r>
-        <w:t xml:space="preserve"> such as non-uniform Fourier transform, parallel imaging, or compressed sensing as well as neural network based reconstruction approaches. </w:t>
-      </w:r>
-      <w:r>
-        <w:t>Given this successful pathway, an approach where both signal generation and image reconstruction are optimized simultaneously is plausible. Especially with regard to current developments in various machine learning approaches, were high dimensional functions and large networks of functions are optimized efficiently, using novel approaches such as backpropagation, as well as sophisticated highly parallel hardware. First approaches of an automatic sequence generation using MRI were already suggested based on deep reinforcement learning. Here something about RL. A bottleneck of RL is the large parameter space that has to be explored. In this work w</w:t>
-      </w:r>
-      <w:r>
-        <w:t>e present a supervised learning approach to automatically generate MR sequence</w:t>
-      </w:r>
-      <w:r>
-        <w:t>s</w:t>
-      </w:r>
-      <w:r>
-        <w:t xml:space="preserve"> and corresponding reconstruction from scratch without providing sequence programming rules.</w:t>
-      </w:r>
-      <w:r>
-        <w:t xml:space="preserve"> The trick is here to have a fully differentiable Bloch simulation at hand, and by this be able to calculate a gradient in the high dimensional parameter space which then can be exploited using gradient descent methods.  </w:t>
-      </w:r>
-    </w:p>
-    <w:p>
-      <w:pPr>
-        <w:spacing w:line="360" w:lineRule="auto"/>
-        <w:rPr>
-          <w:b/>
-        </w:rPr>
+    </w:p>
+    <w:p>
+      <w:pPr>
+        <w:spacing w:line="360" w:lineRule="auto"/>
+      </w:pPr>
+    </w:p>
+    <w:p>
+      <w:pPr>
+        <w:spacing w:line="360" w:lineRule="auto"/>
       </w:pPr>
     </w:p>
     <w:p>
@@ -886,7 +907,7 @@
                     </pic:cNvPicPr>
                   </pic:nvPicPr>
                   <pic:blipFill>
-                    <a:blip r:embed="rId6"/>
+                    <a:blip r:embed="rId7"/>
                     <a:stretch>
                       <a:fillRect/>
                     </a:stretch>
@@ -998,7 +1019,7 @@
                     </pic:cNvPicPr>
                   </pic:nvPicPr>
                   <pic:blipFill>
-                    <a:blip r:embed="rId7"/>
+                    <a:blip r:embed="rId8"/>
                     <a:stretch>
                       <a:fillRect/>
                     </a:stretch>
@@ -1084,7 +1105,7 @@
                     <pic:cNvPicPr/>
                   </pic:nvPicPr>
                   <pic:blipFill rotWithShape="1">
-                    <a:blip r:embed="rId8"/>
+                    <a:blip r:embed="rId9"/>
                     <a:srcRect l="2024"/>
                     <a:stretch/>
                   </pic:blipFill>
@@ -1142,7 +1163,7 @@
                     </pic:cNvPicPr>
                   </pic:nvPicPr>
                   <pic:blipFill>
-                    <a:blip r:embed="rId9">
+                    <a:blip r:embed="rId10">
                       <a:extLst>
                         <a:ext uri="{28A0092B-C50C-407E-A947-70E740481C1C}">
                           <a14:useLocalDpi xmlns:a14="http://schemas.microsoft.com/office/drawing/2010/main" val="0"/>
@@ -1257,7 +1278,7 @@
       <w:r>
         <w:t xml:space="preserve">ix size can be found on </w:t>
       </w:r>
-      <w:hyperlink r:id="rId10" w:history="1">
+      <w:hyperlink r:id="rId11" w:history="1">
         <w:r>
           <w:rPr>
             <w:rStyle w:val="Hyperlink"/>
@@ -1302,8 +1323,38 @@
         <w:t>DISCUSSION</w:t>
       </w:r>
       <w:r>
-        <w:t xml:space="preserve"> / </w:t>
-      </w:r>
+        <w:t xml:space="preserve"> </w:t>
+      </w:r>
+    </w:p>
+    <w:p>
+      <w:pPr>
+        <w:spacing w:line="360" w:lineRule="auto"/>
+        <w:jc w:val="both"/>
+      </w:pPr>
+      <w:r>
+        <w:t xml:space="preserve">Generation of Magnetic Resonance (MR) images requires profound knowledge on the dynamic of magnetization in the presence of RF excitation fields as well as spatially encoding magnetic gradient fields, not only for signal generation, but as well for the reconstruction of images from the frequency space to the real space. This profound knowledge is given by the very compact Bloch equations, which can describe most effects spins undergo in a static or dynamic external magnetic field. For this reason, Bloch equation simulations were inevitable for optimization and tests of novel pulse sequences, and as well sophisticated reconstructions. For pulse sequences, optimal control of excitation and refocusing pulses, optimization of k-space trajectories or improving homogeneity using parallel transmit pulses are such as non-uniform Fourier transform, parallel imaging, or compressed sensing as well as neural network based reconstruction approaches. Given this successful pathway, an approach where both signal generation and image reconstruction are optimized simultaneously is plausible. Especially with regard to current developments in machine learning and their application to various problems, were high dimensional functions and large networks of functions are optimized efficiently, using novel approaches such as backpropagation, as well as sophisticated highly parallel hardware. </w:t>
+      </w:r>
+    </w:p>
+    <w:p>
+      <w:pPr>
+        <w:spacing w:line="360" w:lineRule="auto"/>
+        <w:jc w:val="both"/>
+      </w:pPr>
+      <w:r>
+        <w:t xml:space="preserve">First approaches of an automatic sequence generation using MRI were already suggested based on deep reinforcement learning. Here something about RL. A bottleneck of RL is the large parameter space that has to be explored. In this work we present a supervised learning approach to automatically generate MR sequences and corresponding reconstruction from scratch without providing sequence programming rules. The trick is here to have a fully differentiable Bloch simulation at hand, and by this be able to calculate a gradient in the high dimensional parameter space which then can be exploited using gradient descent methods.  </w:t>
+      </w:r>
+    </w:p>
+    <w:p>
+      <w:pPr>
+        <w:spacing w:line="360" w:lineRule="auto"/>
+        <w:jc w:val="both"/>
+      </w:pPr>
+    </w:p>
+    <w:p>
+      <w:pPr>
+        <w:widowControl w:val="0"/>
+        <w:spacing w:line="360" w:lineRule="auto"/>
+      </w:pPr>
       <w:r>
         <w:rPr>
           <w:b/>
@@ -2708,7 +2759,7 @@
 </file>
 
 <file path=customXml/itemProps1.xml><?xml version="1.0" encoding="utf-8"?>
-<ds:datastoreItem xmlns:ds="http://schemas.openxmlformats.org/officeDocument/2006/customXml" ds:itemID="{329700FC-19EF-4B4F-B058-4BBBE01E5EE9}">
+<ds:datastoreItem xmlns:ds="http://schemas.openxmlformats.org/officeDocument/2006/customXml" ds:itemID="{32ACEA74-E4C8-4CC4-A6B0-6533F4777C38}">
   <ds:schemaRefs>
     <ds:schemaRef ds:uri="http://schemas.openxmlformats.org/officeDocument/2006/bibliography"/>
   </ds:schemaRefs>

</xml_diff>